<commit_message>
Mary found mistake on #15
</commit_message>
<xml_diff>
--- a/Ws-02-introRobots.docx
+++ b/Ws-02-introRobots.docx
@@ -2084,23 +2084,13 @@
         </w:rPr>
         <w:t>, a</w:t>
       </w:r>
-      <w:proofErr w:type="spellStart"/>
       <w:r>
         <w:rPr>
           <w:rFonts w:asciiTheme="minorHAnsi" w:hAnsiTheme="minorHAnsi"/>
           <w:sz w:val="24"/>
           <w:szCs w:val="24"/>
         </w:rPr>
-        <w:t>pply</w:t>
-      </w:r>
-      <w:proofErr w:type="spellEnd"/>
-      <w:r>
-        <w:rPr>
-          <w:rFonts w:asciiTheme="minorHAnsi" w:hAnsiTheme="minorHAnsi"/>
-          <w:sz w:val="24"/>
-          <w:szCs w:val="24"/>
-        </w:rPr>
-        <w:t xml:space="preserve"> distributive rule: </w:t>
+        <w:t xml:space="preserve">pply distributive rule: </w:t>
       </w:r>
       <m:oMath>
         <m:r>
@@ -2147,8 +2137,6 @@
     <w:p/>
     <w:p/>
     <w:p>
-      <w:bookmarkStart w:id="0" w:name="_GoBack"/>
-      <w:bookmarkEnd w:id="0"/>
       <w:r>
         <w:rPr>
           <w:noProof/>
@@ -2634,8 +2622,16 @@
               <w:rPr>
                 <w:rFonts w:ascii="Cambria Math" w:hAnsi="Cambria Math"/>
               </w:rPr>
-              <m:t>z,0</m:t>
-            </m:r>
+              <m:t>z</m:t>
+            </m:r>
+            <w:proofErr w:type="gramStart"/>
+            <m:r>
+              <w:rPr>
+                <w:rFonts w:ascii="Cambria Math" w:hAnsi="Cambria Math"/>
+              </w:rPr>
+              <m:t>,0</m:t>
+            </m:r>
+            <w:proofErr w:type="gramEnd"/>
           </m:sub>
         </m:sSub>
         <m:r>
@@ -2907,7 +2903,7 @@
                       <w:rPr>
                         <w:rFonts w:ascii="Cambria Math" w:hAnsi="Cambria Math"/>
                       </w:rPr>
-                      <m:t>z,θ+ϕ</m:t>
+                      <m:t>z,θ</m:t>
                     </m:r>
                   </m:sub>
                 </m:sSub>
@@ -2927,7 +2923,10 @@
     </w:p>
     <w:p/>
     <w:p/>
-    <w:p/>
+    <w:p>
+      <w:bookmarkStart w:id="0" w:name="_GoBack"/>
+      <w:bookmarkEnd w:id="0"/>
+    </w:p>
     <w:p/>
     <w:p/>
     <w:p/>
@@ -3531,7 +3530,7 @@
   <w:abstractNum w:abstractNumId="0">
     <w:nsid w:val="FFFFFF1D"/>
     <w:multiLevelType w:val="multilevel"/>
-    <w:tmpl w:val="7B40E696"/>
+    <w:tmpl w:val="3C142D88"/>
     <w:lvl w:ilvl="0">
       <w:start w:val="1"/>
       <w:numFmt w:val="bullet"/>
@@ -5354,7 +5353,7 @@
 </file>
 
 <file path=customXml/itemProps1.xml><?xml version="1.0" encoding="utf-8"?>
-<ds:datastoreItem xmlns:ds="http://schemas.openxmlformats.org/officeDocument/2006/customXml" ds:itemID="{432EB374-7986-FD4D-927D-5EAFA504132C}">
+<ds:datastoreItem xmlns:ds="http://schemas.openxmlformats.org/officeDocument/2006/customXml" ds:itemID="{94D758A8-2A33-0C47-A0D2-BB14C646F3A0}">
   <ds:schemaRefs>
     <ds:schemaRef ds:uri="http://schemas.openxmlformats.org/officeDocument/2006/bibliography"/>
   </ds:schemaRefs>

</xml_diff>